<commit_message>
Setting up apache on centos with multiple sites
</commit_message>
<xml_diff>
--- a/setting up apache on Centos.docx
+++ b/setting up apache on Centos.docx
@@ -106,7 +106,21 @@
         <w:rPr>
           <w:lang w:val="en-US"/>
         </w:rPr>
-        <w:t xml:space="preserve">Create a Directory for the Website. Let’s create Directory as /opt/rtcorp </w:t>
+        <w:t>Create a Directory for the Website. Let’s create Directory as /opt/</w:t>
+      </w:r>
+      <w:proofErr w:type="spellStart"/>
+      <w:r>
+        <w:rPr>
+          <w:lang w:val="en-US"/>
+        </w:rPr>
+        <w:t>rtcorp</w:t>
+      </w:r>
+      <w:proofErr w:type="spellEnd"/>
+      <w:r>
+        <w:rPr>
+          <w:lang w:val="en-US"/>
+        </w:rPr>
+        <w:t xml:space="preserve"> </w:t>
       </w:r>
     </w:p>
     <w:p>
@@ -124,7 +138,21 @@
         <w:rPr>
           <w:lang w:val="en-US"/>
         </w:rPr>
-        <w:t xml:space="preserve">Create Directory for Logs as well. Let’s say log path is /opt/rtcorp/logs </w:t>
+        <w:t>Create Directory for Logs as well. Let’s say log path is /opt/</w:t>
+      </w:r>
+      <w:proofErr w:type="spellStart"/>
+      <w:r>
+        <w:rPr>
+          <w:lang w:val="en-US"/>
+        </w:rPr>
+        <w:t>rtcorp</w:t>
+      </w:r>
+      <w:proofErr w:type="spellEnd"/>
+      <w:r>
+        <w:rPr>
+          <w:lang w:val="en-US"/>
+        </w:rPr>
+        <w:t xml:space="preserve">/logs </w:t>
       </w:r>
     </w:p>
     <w:p>
@@ -151,6 +179,7 @@
         <w:br/>
         <w:t xml:space="preserve">         </w:t>
       </w:r>
+      <w:proofErr w:type="spellStart"/>
       <w:r>
         <w:rPr>
           <w:rStyle w:val="token"/>
@@ -162,6 +191,7 @@
         </w:rPr>
         <w:t>chown</w:t>
       </w:r>
+      <w:proofErr w:type="spellEnd"/>
       <w:r>
         <w:rPr>
           <w:rFonts w:ascii="Courier New" w:hAnsi="Courier New" w:cs="Courier New"/>
@@ -234,8 +264,20 @@
           <w:szCs w:val="21"/>
           <w:shd w:val="clear" w:color="auto" w:fill="081B4B"/>
         </w:rPr>
-        <w:t xml:space="preserve"> /opt/rtcorp</w:t>
-      </w:r>
+        <w:t xml:space="preserve"> /opt/</w:t>
+      </w:r>
+      <w:proofErr w:type="spellStart"/>
+      <w:r>
+        <w:rPr>
+          <w:rFonts w:ascii="Courier New" w:hAnsi="Courier New" w:cs="Courier New"/>
+          <w:color w:val="FFFFFF"/>
+          <w:sz w:val="21"/>
+          <w:szCs w:val="21"/>
+          <w:shd w:val="clear" w:color="auto" w:fill="081B4B"/>
+        </w:rPr>
+        <w:t>rtcorp</w:t>
+      </w:r>
+      <w:proofErr w:type="spellEnd"/>
     </w:p>
     <w:p>
       <w:pPr>
@@ -270,7 +312,21 @@
         <w:rPr>
           <w:lang w:val="en-US"/>
         </w:rPr>
-        <w:t>Create Index.html with content inside /opt/rtcorp/index.html</w:t>
+        <w:t>Create Index.html with content inside /opt/</w:t>
+      </w:r>
+      <w:proofErr w:type="spellStart"/>
+      <w:r>
+        <w:rPr>
+          <w:lang w:val="en-US"/>
+        </w:rPr>
+        <w:t>rtcorp</w:t>
+      </w:r>
+      <w:proofErr w:type="spellEnd"/>
+      <w:r>
+        <w:rPr>
+          <w:lang w:val="en-US"/>
+        </w:rPr>
+        <w:t>/index.html</w:t>
       </w:r>
     </w:p>
     <w:p>
@@ -288,7 +344,21 @@
         <w:rPr>
           <w:lang w:val="en-US"/>
         </w:rPr>
-        <w:t xml:space="preserve">Create sites-avilable and sites-enabled </w:t>
+        <w:t>Create sites-</w:t>
+      </w:r>
+      <w:proofErr w:type="spellStart"/>
+      <w:r>
+        <w:rPr>
+          <w:lang w:val="en-US"/>
+        </w:rPr>
+        <w:t>avilable</w:t>
+      </w:r>
+      <w:proofErr w:type="spellEnd"/>
+      <w:r>
+        <w:rPr>
+          <w:lang w:val="en-US"/>
+        </w:rPr>
+        <w:t xml:space="preserve"> and sites-enabled </w:t>
       </w:r>
       <w:bookmarkStart w:id="0" w:name="_Hlk133269708"/>
       <w:r>
@@ -305,6 +375,7 @@
         <w:br/>
         <w:t xml:space="preserve">    </w:t>
       </w:r>
+      <w:proofErr w:type="spellStart"/>
       <w:r>
         <w:rPr>
           <w:rStyle w:val="token"/>
@@ -316,6 +387,7 @@
         </w:rPr>
         <w:t>mkdir</w:t>
       </w:r>
+      <w:proofErr w:type="spellEnd"/>
       <w:r>
         <w:rPr>
           <w:rFonts w:ascii="Courier New" w:hAnsi="Courier New" w:cs="Courier New"/>
@@ -342,7 +414,35 @@
         <w:rPr>
           <w:lang w:val="en-US"/>
         </w:rPr>
-        <w:t xml:space="preserve">Edit  /etc/httpd/conf/httpd.conf and add the below line to the end </w:t>
+        <w:t>Edit  /</w:t>
+      </w:r>
+      <w:proofErr w:type="spellStart"/>
+      <w:r>
+        <w:rPr>
+          <w:lang w:val="en-US"/>
+        </w:rPr>
+        <w:t>etc</w:t>
+      </w:r>
+      <w:proofErr w:type="spellEnd"/>
+      <w:r>
+        <w:rPr>
+          <w:lang w:val="en-US"/>
+        </w:rPr>
+        <w:t>/httpd/conf/</w:t>
+      </w:r>
+      <w:proofErr w:type="spellStart"/>
+      <w:r>
+        <w:rPr>
+          <w:lang w:val="en-US"/>
+        </w:rPr>
+        <w:t>httpd.conf</w:t>
+      </w:r>
+      <w:proofErr w:type="spellEnd"/>
+      <w:r>
+        <w:rPr>
+          <w:lang w:val="en-US"/>
+        </w:rPr>
+        <w:t xml:space="preserve"> and add the below line to the end </w:t>
       </w:r>
       <w:r>
         <w:rPr>
@@ -357,11 +457,19 @@
         </w:rPr>
         <w:tab/>
       </w:r>
-      <w:r>
-        <w:rPr>
-          <w:lang w:val="en-US"/>
-        </w:rPr>
-        <w:t>IncludeOptional sites-enabled/*.conf</w:t>
+      <w:proofErr w:type="spellStart"/>
+      <w:r>
+        <w:rPr>
+          <w:lang w:val="en-US"/>
+        </w:rPr>
+        <w:t>IncludeOptional</w:t>
+      </w:r>
+      <w:proofErr w:type="spellEnd"/>
+      <w:r>
+        <w:rPr>
+          <w:lang w:val="en-US"/>
+        </w:rPr>
+        <w:t xml:space="preserve"> sites-enabled/*.conf</w:t>
       </w:r>
     </w:p>
     <w:p>
@@ -385,8 +493,23 @@
         <w:rPr>
           <w:lang w:val="en-US"/>
         </w:rPr>
-        <w:t>/etc/httpd/sites-available/</w:t>
-      </w:r>
+        <w:t>/</w:t>
+      </w:r>
+      <w:proofErr w:type="spellStart"/>
+      <w:r>
+        <w:rPr>
+          <w:lang w:val="en-US"/>
+        </w:rPr>
+        <w:t>etc</w:t>
+      </w:r>
+      <w:proofErr w:type="spellEnd"/>
+      <w:r>
+        <w:rPr>
+          <w:lang w:val="en-US"/>
+        </w:rPr>
+        <w:t>/httpd/sites-available/</w:t>
+      </w:r>
+      <w:proofErr w:type="spellStart"/>
       <w:r>
         <w:rPr>
           <w:lang w:val="en-US"/>
@@ -399,6 +522,7 @@
         </w:rPr>
         <w:t>.conf</w:t>
       </w:r>
+      <w:proofErr w:type="spellEnd"/>
       <w:r>
         <w:rPr>
           <w:lang w:val="en-US"/>
@@ -449,7 +573,33 @@
           <w:lang w:val="en-US"/>
           <w14:ligatures w14:val="none"/>
         </w:rPr>
-        <w:t>&lt;VirtualHost *:80&gt;</w:t>
+        <w:t>&lt;</w:t>
+      </w:r>
+      <w:proofErr w:type="spellStart"/>
+      <w:r>
+        <w:rPr>
+          <w:rFonts w:ascii="Courier New" w:eastAsia="Times New Roman" w:hAnsi="Courier New" w:cs="Courier New"/>
+          <w:color w:val="FFFFFF"/>
+          <w:kern w:val="0"/>
+          <w:sz w:val="21"/>
+          <w:szCs w:val="21"/>
+          <w:lang w:val="en-US"/>
+          <w14:ligatures w14:val="none"/>
+        </w:rPr>
+        <w:t>VirtualHost</w:t>
+      </w:r>
+      <w:proofErr w:type="spellEnd"/>
+      <w:r>
+        <w:rPr>
+          <w:rFonts w:ascii="Courier New" w:eastAsia="Times New Roman" w:hAnsi="Courier New" w:cs="Courier New"/>
+          <w:color w:val="FFFFFF"/>
+          <w:kern w:val="0"/>
+          <w:sz w:val="21"/>
+          <w:szCs w:val="21"/>
+          <w:lang w:val="en-US"/>
+          <w14:ligatures w14:val="none"/>
+        </w:rPr>
+        <w:t xml:space="preserve"> *:80&gt;</w:t>
       </w:r>
     </w:p>
     <w:p>
@@ -494,7 +644,33 @@
           <w:lang w:val="en-US"/>
           <w14:ligatures w14:val="none"/>
         </w:rPr>
-        <w:t xml:space="preserve">    ServerName </w:t>
+        <w:t xml:space="preserve">    </w:t>
+      </w:r>
+      <w:proofErr w:type="spellStart"/>
+      <w:r>
+        <w:rPr>
+          <w:rFonts w:ascii="Courier New" w:eastAsia="Times New Roman" w:hAnsi="Courier New" w:cs="Courier New"/>
+          <w:color w:val="FFFFFF"/>
+          <w:kern w:val="0"/>
+          <w:sz w:val="21"/>
+          <w:szCs w:val="21"/>
+          <w:lang w:val="en-US"/>
+          <w14:ligatures w14:val="none"/>
+        </w:rPr>
+        <w:t>ServerName</w:t>
+      </w:r>
+      <w:proofErr w:type="spellEnd"/>
+      <w:r>
+        <w:rPr>
+          <w:rFonts w:ascii="Courier New" w:eastAsia="Times New Roman" w:hAnsi="Courier New" w:cs="Courier New"/>
+          <w:color w:val="FFFFFF"/>
+          <w:kern w:val="0"/>
+          <w:sz w:val="21"/>
+          <w:szCs w:val="21"/>
+          <w:lang w:val="en-US"/>
+          <w14:ligatures w14:val="none"/>
+        </w:rPr>
+        <w:t xml:space="preserve"> </w:t>
       </w:r>
       <w:r>
         <w:rPr>
@@ -551,7 +727,33 @@
           <w:lang w:val="en-US"/>
           <w14:ligatures w14:val="none"/>
         </w:rPr>
-        <w:t xml:space="preserve">    ServerAlias </w:t>
+        <w:t xml:space="preserve">    </w:t>
+      </w:r>
+      <w:proofErr w:type="spellStart"/>
+      <w:r>
+        <w:rPr>
+          <w:rFonts w:ascii="Courier New" w:eastAsia="Times New Roman" w:hAnsi="Courier New" w:cs="Courier New"/>
+          <w:color w:val="FFFFFF"/>
+          <w:kern w:val="0"/>
+          <w:sz w:val="21"/>
+          <w:szCs w:val="21"/>
+          <w:lang w:val="en-US"/>
+          <w14:ligatures w14:val="none"/>
+        </w:rPr>
+        <w:t>ServerAlias</w:t>
+      </w:r>
+      <w:proofErr w:type="spellEnd"/>
+      <w:r>
+        <w:rPr>
+          <w:rFonts w:ascii="Courier New" w:eastAsia="Times New Roman" w:hAnsi="Courier New" w:cs="Courier New"/>
+          <w:color w:val="FFFFFF"/>
+          <w:kern w:val="0"/>
+          <w:sz w:val="21"/>
+          <w:szCs w:val="21"/>
+          <w:lang w:val="en-US"/>
+          <w14:ligatures w14:val="none"/>
+        </w:rPr>
+        <w:t xml:space="preserve"> </w:t>
       </w:r>
       <w:r>
         <w:rPr>
@@ -608,13 +810,53 @@
           <w:lang w:val="en-US"/>
           <w14:ligatures w14:val="none"/>
         </w:rPr>
-        <w:t xml:space="preserve">    DocumentRoot </w:t>
-      </w:r>
-      <w:r>
-        <w:rPr>
-          <w:lang w:val="en-US"/>
-        </w:rPr>
-        <w:t xml:space="preserve">/opt/rtcorp  # Location Where </w:t>
+        <w:t xml:space="preserve">    </w:t>
+      </w:r>
+      <w:proofErr w:type="spellStart"/>
+      <w:r>
+        <w:rPr>
+          <w:rFonts w:ascii="Courier New" w:eastAsia="Times New Roman" w:hAnsi="Courier New" w:cs="Courier New"/>
+          <w:color w:val="FFFFFF"/>
+          <w:kern w:val="0"/>
+          <w:sz w:val="21"/>
+          <w:szCs w:val="21"/>
+          <w:lang w:val="en-US"/>
+          <w14:ligatures w14:val="none"/>
+        </w:rPr>
+        <w:t>DocumentRoot</w:t>
+      </w:r>
+      <w:proofErr w:type="spellEnd"/>
+      <w:r>
+        <w:rPr>
+          <w:rFonts w:ascii="Courier New" w:eastAsia="Times New Roman" w:hAnsi="Courier New" w:cs="Courier New"/>
+          <w:color w:val="FFFFFF"/>
+          <w:kern w:val="0"/>
+          <w:sz w:val="21"/>
+          <w:szCs w:val="21"/>
+          <w:lang w:val="en-US"/>
+          <w14:ligatures w14:val="none"/>
+        </w:rPr>
+        <w:t xml:space="preserve"> </w:t>
+      </w:r>
+      <w:r>
+        <w:rPr>
+          <w:lang w:val="en-US"/>
+        </w:rPr>
+        <w:t>/opt/</w:t>
+      </w:r>
+      <w:proofErr w:type="spellStart"/>
+      <w:r>
+        <w:rPr>
+          <w:lang w:val="en-US"/>
+        </w:rPr>
+        <w:t>rtcorp</w:t>
+      </w:r>
+      <w:proofErr w:type="spellEnd"/>
+      <w:r>
+        <w:rPr>
+          <w:lang w:val="en-US"/>
+        </w:rPr>
+        <w:t xml:space="preserve">  # Location Where </w:t>
       </w:r>
       <w:r>
         <w:rPr>
@@ -671,13 +913,53 @@
           <w:lang w:val="en-US"/>
           <w14:ligatures w14:val="none"/>
         </w:rPr>
-        <w:t xml:space="preserve">    ErrorLog </w:t>
-      </w:r>
-      <w:r>
-        <w:rPr>
-          <w:lang w:val="en-US"/>
-        </w:rPr>
-        <w:t>/opt/rtcorp/log  # Location Where logs are available</w:t>
+        <w:t xml:space="preserve">    </w:t>
+      </w:r>
+      <w:proofErr w:type="spellStart"/>
+      <w:r>
+        <w:rPr>
+          <w:rFonts w:ascii="Courier New" w:eastAsia="Times New Roman" w:hAnsi="Courier New" w:cs="Courier New"/>
+          <w:color w:val="FFFFFF"/>
+          <w:kern w:val="0"/>
+          <w:sz w:val="21"/>
+          <w:szCs w:val="21"/>
+          <w:lang w:val="en-US"/>
+          <w14:ligatures w14:val="none"/>
+        </w:rPr>
+        <w:t>ErrorLog</w:t>
+      </w:r>
+      <w:proofErr w:type="spellEnd"/>
+      <w:r>
+        <w:rPr>
+          <w:rFonts w:ascii="Courier New" w:eastAsia="Times New Roman" w:hAnsi="Courier New" w:cs="Courier New"/>
+          <w:color w:val="FFFFFF"/>
+          <w:kern w:val="0"/>
+          <w:sz w:val="21"/>
+          <w:szCs w:val="21"/>
+          <w:lang w:val="en-US"/>
+          <w14:ligatures w14:val="none"/>
+        </w:rPr>
+        <w:t xml:space="preserve"> </w:t>
+      </w:r>
+      <w:r>
+        <w:rPr>
+          <w:lang w:val="en-US"/>
+        </w:rPr>
+        <w:t>/opt/</w:t>
+      </w:r>
+      <w:proofErr w:type="spellStart"/>
+      <w:r>
+        <w:rPr>
+          <w:lang w:val="en-US"/>
+        </w:rPr>
+        <w:t>rtcorp</w:t>
+      </w:r>
+      <w:proofErr w:type="spellEnd"/>
+      <w:r>
+        <w:rPr>
+          <w:lang w:val="en-US"/>
+        </w:rPr>
+        <w:t>/log  # Location Where logs are available</w:t>
       </w:r>
     </w:p>
     <w:p>
@@ -722,20 +1004,60 @@
           <w:lang w:val="en-US"/>
           <w14:ligatures w14:val="none"/>
         </w:rPr>
-        <w:t xml:space="preserve">    CustomLog /</w:t>
-      </w:r>
-      <w:r>
-        <w:rPr>
-          <w:rFonts w:ascii="Courier New" w:eastAsia="Times New Roman" w:hAnsi="Courier New" w:cs="Courier New"/>
-          <w:color w:val="FFFFFF"/>
-          <w:kern w:val="0"/>
-          <w:sz w:val="21"/>
-          <w:szCs w:val="21"/>
-          <w:lang w:val="en-US"/>
-          <w14:ligatures w14:val="none"/>
-        </w:rPr>
-        <w:t>opt/rtcorp</w:t>
-      </w:r>
+        <w:t xml:space="preserve">    </w:t>
+      </w:r>
+      <w:proofErr w:type="spellStart"/>
+      <w:r>
+        <w:rPr>
+          <w:rFonts w:ascii="Courier New" w:eastAsia="Times New Roman" w:hAnsi="Courier New" w:cs="Courier New"/>
+          <w:color w:val="FFFFFF"/>
+          <w:kern w:val="0"/>
+          <w:sz w:val="21"/>
+          <w:szCs w:val="21"/>
+          <w:lang w:val="en-US"/>
+          <w14:ligatures w14:val="none"/>
+        </w:rPr>
+        <w:t>CustomLog</w:t>
+      </w:r>
+      <w:proofErr w:type="spellEnd"/>
+      <w:r>
+        <w:rPr>
+          <w:rFonts w:ascii="Courier New" w:eastAsia="Times New Roman" w:hAnsi="Courier New" w:cs="Courier New"/>
+          <w:color w:val="FFFFFF"/>
+          <w:kern w:val="0"/>
+          <w:sz w:val="21"/>
+          <w:szCs w:val="21"/>
+          <w:lang w:val="en-US"/>
+          <w14:ligatures w14:val="none"/>
+        </w:rPr>
+        <w:t xml:space="preserve"> /</w:t>
+      </w:r>
+      <w:r>
+        <w:rPr>
+          <w:rFonts w:ascii="Courier New" w:eastAsia="Times New Roman" w:hAnsi="Courier New" w:cs="Courier New"/>
+          <w:color w:val="FFFFFF"/>
+          <w:kern w:val="0"/>
+          <w:sz w:val="21"/>
+          <w:szCs w:val="21"/>
+          <w:lang w:val="en-US"/>
+          <w14:ligatures w14:val="none"/>
+        </w:rPr>
+        <w:t>opt/</w:t>
+      </w:r>
+      <w:proofErr w:type="spellStart"/>
+      <w:r>
+        <w:rPr>
+          <w:rFonts w:ascii="Courier New" w:eastAsia="Times New Roman" w:hAnsi="Courier New" w:cs="Courier New"/>
+          <w:color w:val="FFFFFF"/>
+          <w:kern w:val="0"/>
+          <w:sz w:val="21"/>
+          <w:szCs w:val="21"/>
+          <w:lang w:val="en-US"/>
+          <w14:ligatures w14:val="none"/>
+        </w:rPr>
+        <w:t>rtcorp</w:t>
+      </w:r>
+      <w:proofErr w:type="spellEnd"/>
       <w:r>
         <w:rPr>
           <w:rFonts w:ascii="Courier New" w:eastAsia="Times New Roman" w:hAnsi="Courier New" w:cs="Courier New"/>
@@ -791,7 +1113,33 @@
           <w:lang w:val="en-US"/>
           <w14:ligatures w14:val="none"/>
         </w:rPr>
-        <w:t>&lt;/VirtualHost&gt;</w:t>
+        <w:t>&lt;/</w:t>
+      </w:r>
+      <w:proofErr w:type="spellStart"/>
+      <w:r>
+        <w:rPr>
+          <w:rFonts w:ascii="Courier New" w:eastAsia="Times New Roman" w:hAnsi="Courier New" w:cs="Courier New"/>
+          <w:color w:val="FFFFFF"/>
+          <w:kern w:val="0"/>
+          <w:sz w:val="21"/>
+          <w:szCs w:val="21"/>
+          <w:lang w:val="en-US"/>
+          <w14:ligatures w14:val="none"/>
+        </w:rPr>
+        <w:t>VirtualHost</w:t>
+      </w:r>
+      <w:proofErr w:type="spellEnd"/>
+      <w:r>
+        <w:rPr>
+          <w:rFonts w:ascii="Courier New" w:eastAsia="Times New Roman" w:hAnsi="Courier New" w:cs="Courier New"/>
+          <w:color w:val="FFFFFF"/>
+          <w:kern w:val="0"/>
+          <w:sz w:val="21"/>
+          <w:szCs w:val="21"/>
+          <w:lang w:val="en-US"/>
+          <w14:ligatures w14:val="none"/>
+        </w:rPr>
+        <w:t>&gt;</w:t>
       </w:r>
     </w:p>
     <w:p>
@@ -823,12 +1171,70 @@
         </w:rPr>
         <w:br/>
       </w:r>
-      <w:r>
-        <w:rPr>
-          <w:lang w:val="en-US"/>
-        </w:rPr>
-        <w:t>sudo ln -s /etc/httpd/sites-available/your_domain.conf /etc/httpd/sites-enabled/your_domain.conf</w:t>
-      </w:r>
+      <w:proofErr w:type="spellStart"/>
+      <w:r>
+        <w:rPr>
+          <w:lang w:val="en-US"/>
+        </w:rPr>
+        <w:t>sudo</w:t>
+      </w:r>
+      <w:proofErr w:type="spellEnd"/>
+      <w:r>
+        <w:rPr>
+          <w:lang w:val="en-US"/>
+        </w:rPr>
+        <w:t xml:space="preserve"> ln -s /</w:t>
+      </w:r>
+      <w:proofErr w:type="spellStart"/>
+      <w:r>
+        <w:rPr>
+          <w:lang w:val="en-US"/>
+        </w:rPr>
+        <w:t>etc</w:t>
+      </w:r>
+      <w:proofErr w:type="spellEnd"/>
+      <w:r>
+        <w:rPr>
+          <w:lang w:val="en-US"/>
+        </w:rPr>
+        <w:t>/httpd/sites-available/</w:t>
+      </w:r>
+      <w:proofErr w:type="spellStart"/>
+      <w:r>
+        <w:rPr>
+          <w:lang w:val="en-US"/>
+        </w:rPr>
+        <w:t>your_domain.conf</w:t>
+      </w:r>
+      <w:proofErr w:type="spellEnd"/>
+      <w:r>
+        <w:rPr>
+          <w:lang w:val="en-US"/>
+        </w:rPr>
+        <w:t xml:space="preserve"> /</w:t>
+      </w:r>
+      <w:proofErr w:type="spellStart"/>
+      <w:r>
+        <w:rPr>
+          <w:lang w:val="en-US"/>
+        </w:rPr>
+        <w:t>etc</w:t>
+      </w:r>
+      <w:proofErr w:type="spellEnd"/>
+      <w:r>
+        <w:rPr>
+          <w:lang w:val="en-US"/>
+        </w:rPr>
+        <w:t>/httpd/sites-enabled/</w:t>
+      </w:r>
+      <w:proofErr w:type="spellStart"/>
+      <w:r>
+        <w:rPr>
+          <w:lang w:val="en-US"/>
+        </w:rPr>
+        <w:t>your_domain.conf</w:t>
+      </w:r>
+      <w:proofErr w:type="spellEnd"/>
       <w:r>
         <w:rPr>
           <w:lang w:val="en-US"/>
@@ -857,7 +1263,49 @@
         <w:rPr>
           <w:lang w:val="en-US"/>
         </w:rPr>
-        <w:t xml:space="preserve">By Default Only one server block is defined in the apache configuration file ( /etc/httpd/conf/httpd.conf) . That is /var/www/ directory. If We want to use another directory to server our website file add config as below </w:t>
+        <w:t xml:space="preserve">By Default Only one server block is defined in the </w:t>
+      </w:r>
+      <w:proofErr w:type="spellStart"/>
+      <w:r>
+        <w:rPr>
+          <w:lang w:val="en-US"/>
+        </w:rPr>
+        <w:t>apache</w:t>
+      </w:r>
+      <w:proofErr w:type="spellEnd"/>
+      <w:r>
+        <w:rPr>
+          <w:lang w:val="en-US"/>
+        </w:rPr>
+        <w:t xml:space="preserve"> configuration file ( /</w:t>
+      </w:r>
+      <w:proofErr w:type="spellStart"/>
+      <w:r>
+        <w:rPr>
+          <w:lang w:val="en-US"/>
+        </w:rPr>
+        <w:t>etc</w:t>
+      </w:r>
+      <w:proofErr w:type="spellEnd"/>
+      <w:r>
+        <w:rPr>
+          <w:lang w:val="en-US"/>
+        </w:rPr>
+        <w:t>/httpd/conf/</w:t>
+      </w:r>
+      <w:proofErr w:type="spellStart"/>
+      <w:r>
+        <w:rPr>
+          <w:lang w:val="en-US"/>
+        </w:rPr>
+        <w:t>httpd.conf</w:t>
+      </w:r>
+      <w:proofErr w:type="spellEnd"/>
+      <w:r>
+        <w:rPr>
+          <w:lang w:val="en-US"/>
+        </w:rPr>
+        <w:t xml:space="preserve">) . That is /var/www/ directory. If We want to use another directory to server our website file add config as below </w:t>
       </w:r>
       <w:r>
         <w:rPr>
@@ -875,14 +1323,42 @@
         <w:rPr>
           <w:lang w:val="en-US"/>
         </w:rPr>
-        <w:t xml:space="preserve"> this not done apache server error log for the </w:t>
+        <w:t xml:space="preserve"> this not done </w:t>
+      </w:r>
+      <w:proofErr w:type="spellStart"/>
+      <w:r>
+        <w:rPr>
+          <w:lang w:val="en-US"/>
+        </w:rPr>
+        <w:t>apache</w:t>
+      </w:r>
+      <w:proofErr w:type="spellEnd"/>
+      <w:r>
+        <w:rPr>
+          <w:lang w:val="en-US"/>
+        </w:rPr>
+        <w:t xml:space="preserve"> server error log for the </w:t>
       </w:r>
       <w:r>
         <w:rPr>
           <w:lang w:val="en-US"/>
         </w:rPr>
         <w:lastRenderedPageBreak/>
-        <w:t xml:space="preserve">site (In Opt location) will have error </w:t>
+        <w:t xml:space="preserve">site (In </w:t>
+      </w:r>
+      <w:proofErr w:type="spellStart"/>
+      <w:r>
+        <w:rPr>
+          <w:lang w:val="en-US"/>
+        </w:rPr>
+        <w:t>Opt</w:t>
+      </w:r>
+      <w:proofErr w:type="spellEnd"/>
+      <w:r>
+        <w:rPr>
+          <w:lang w:val="en-US"/>
+        </w:rPr>
+        <w:t xml:space="preserve"> location) will have error </w:t>
       </w:r>
       <w:r>
         <w:rPr>
@@ -1012,7 +1488,33 @@
           <w:lang w:val="en-US"/>
           <w14:ligatures w14:val="none"/>
         </w:rPr>
-        <w:t>AH01630: client denied by server configuration: /opt/rtcorp/</w:t>
+        <w:t>AH01630: client denied by server configuration: /opt/</w:t>
+      </w:r>
+      <w:proofErr w:type="spellStart"/>
+      <w:r>
+        <w:rPr>
+          <w:rFonts w:ascii="Segoe UI" w:eastAsia="Times New Roman" w:hAnsi="Segoe UI" w:cs="Segoe UI"/>
+          <w:color w:val="343541"/>
+          <w:kern w:val="0"/>
+          <w:sz w:val="24"/>
+          <w:szCs w:val="24"/>
+          <w:lang w:val="en-US"/>
+          <w14:ligatures w14:val="none"/>
+        </w:rPr>
+        <w:t>rtcorp</w:t>
+      </w:r>
+      <w:proofErr w:type="spellEnd"/>
+      <w:r>
+        <w:rPr>
+          <w:rFonts w:ascii="Segoe UI" w:eastAsia="Times New Roman" w:hAnsi="Segoe UI" w:cs="Segoe UI"/>
+          <w:color w:val="343541"/>
+          <w:kern w:val="0"/>
+          <w:sz w:val="24"/>
+          <w:szCs w:val="24"/>
+          <w:lang w:val="en-US"/>
+          <w14:ligatures w14:val="none"/>
+        </w:rPr>
+        <w:t>/</w:t>
       </w:r>
     </w:p>
     <w:p>
@@ -1079,7 +1581,31 @@
           <w:szCs w:val="18"/>
           <w:lang w:val="en-US"/>
         </w:rPr>
-        <w:t xml:space="preserve">    AllowOverride None</w:t>
+        <w:t xml:space="preserve">    </w:t>
+      </w:r>
+      <w:proofErr w:type="spellStart"/>
+      <w:r>
+        <w:rPr>
+          <w:rFonts w:ascii="Lucida Console" w:hAnsi="Lucida Console" w:cs="Lucida Console"/>
+          <w:color w:val="000000" w:themeColor="text1"/>
+          <w:kern w:val="0"/>
+          <w:sz w:val="18"/>
+          <w:szCs w:val="18"/>
+          <w:lang w:val="en-US"/>
+        </w:rPr>
+        <w:t>AllowOverride</w:t>
+      </w:r>
+      <w:proofErr w:type="spellEnd"/>
+      <w:r>
+        <w:rPr>
+          <w:rFonts w:ascii="Lucida Console" w:hAnsi="Lucida Console" w:cs="Lucida Console"/>
+          <w:color w:val="000000" w:themeColor="text1"/>
+          <w:kern w:val="0"/>
+          <w:sz w:val="18"/>
+          <w:szCs w:val="18"/>
+          <w:lang w:val="en-US"/>
+        </w:rPr>
+        <w:t xml:space="preserve"> None</w:t>
       </w:r>
     </w:p>
     <w:p>
@@ -1203,7 +1729,31 @@
           <w:szCs w:val="18"/>
           <w:lang w:val="en-US"/>
         </w:rPr>
-        <w:t>&lt;Directory "/opt/rtcorp"&gt;</w:t>
+        <w:t>&lt;Directory "/opt/</w:t>
+      </w:r>
+      <w:proofErr w:type="spellStart"/>
+      <w:r>
+        <w:rPr>
+          <w:rFonts w:ascii="Lucida Console" w:hAnsi="Lucida Console" w:cs="Lucida Console"/>
+          <w:color w:val="000000" w:themeColor="text1"/>
+          <w:kern w:val="0"/>
+          <w:sz w:val="18"/>
+          <w:szCs w:val="18"/>
+          <w:lang w:val="en-US"/>
+        </w:rPr>
+        <w:t>rtcorp</w:t>
+      </w:r>
+      <w:proofErr w:type="spellEnd"/>
+      <w:r>
+        <w:rPr>
+          <w:rFonts w:ascii="Lucida Console" w:hAnsi="Lucida Console" w:cs="Lucida Console"/>
+          <w:color w:val="000000" w:themeColor="text1"/>
+          <w:kern w:val="0"/>
+          <w:sz w:val="18"/>
+          <w:szCs w:val="18"/>
+          <w:lang w:val="en-US"/>
+        </w:rPr>
+        <w:t>"&gt;</w:t>
       </w:r>
     </w:p>
     <w:p>
@@ -1230,7 +1780,31 @@
           <w:szCs w:val="18"/>
           <w:lang w:val="en-US"/>
         </w:rPr>
-        <w:t xml:space="preserve">    AllowOverride None</w:t>
+        <w:t xml:space="preserve">    </w:t>
+      </w:r>
+      <w:proofErr w:type="spellStart"/>
+      <w:r>
+        <w:rPr>
+          <w:rFonts w:ascii="Lucida Console" w:hAnsi="Lucida Console" w:cs="Lucida Console"/>
+          <w:color w:val="000000" w:themeColor="text1"/>
+          <w:kern w:val="0"/>
+          <w:sz w:val="18"/>
+          <w:szCs w:val="18"/>
+          <w:lang w:val="en-US"/>
+        </w:rPr>
+        <w:t>AllowOverride</w:t>
+      </w:r>
+      <w:proofErr w:type="spellEnd"/>
+      <w:r>
+        <w:rPr>
+          <w:rFonts w:ascii="Lucida Console" w:hAnsi="Lucida Console" w:cs="Lucida Console"/>
+          <w:color w:val="000000" w:themeColor="text1"/>
+          <w:kern w:val="0"/>
+          <w:sz w:val="18"/>
+          <w:szCs w:val="18"/>
+          <w:lang w:val="en-US"/>
+        </w:rPr>
+        <w:t xml:space="preserve"> None</w:t>
       </w:r>
     </w:p>
     <w:p>
@@ -1349,7 +1923,21 @@
         <w:rPr>
           <w:lang w:val="en-US"/>
         </w:rPr>
-        <w:t xml:space="preserve">By using virtual host we can host multipe website for multiple domain inside a single Web Server. </w:t>
+        <w:t xml:space="preserve">By using virtual host we can host </w:t>
+      </w:r>
+      <w:proofErr w:type="spellStart"/>
+      <w:r>
+        <w:rPr>
+          <w:lang w:val="en-US"/>
+        </w:rPr>
+        <w:t>multipe</w:t>
+      </w:r>
+      <w:proofErr w:type="spellEnd"/>
+      <w:r>
+        <w:rPr>
+          <w:lang w:val="en-US"/>
+        </w:rPr>
+        <w:t xml:space="preserve"> website for multiple domain inside a single Web Server. </w:t>
       </w:r>
       <w:r>
         <w:rPr>
@@ -1357,11 +1945,51 @@
         </w:rPr>
         <w:br/>
       </w:r>
+    </w:p>
+    <w:p>
+      <w:pPr>
+        <w:rPr>
+          <w:lang w:val="en-US"/>
+        </w:rPr>
+      </w:pPr>
+      <w:r>
+        <w:rPr>
+          <w:lang w:val="en-US"/>
+        </w:rPr>
+        <w:t xml:space="preserve">We can host second/multiple sites on the same server as well. Only thing to do it create directory for the website, the create a virtual host for the second site, then create </w:t>
+      </w:r>
+      <w:proofErr w:type="spellStart"/>
+      <w:r>
+        <w:rPr>
+          <w:lang w:val="en-US"/>
+        </w:rPr>
+        <w:t>softlinks</w:t>
+      </w:r>
+      <w:proofErr w:type="spellEnd"/>
+      <w:r>
+        <w:rPr>
+          <w:lang w:val="en-US"/>
+        </w:rPr>
+        <w:t xml:space="preserve"> for config file for second site. After that add Document root config (step 12) for the new site directory location. Then it will host the second site. </w:t>
+      </w:r>
       <w:r>
         <w:rPr>
           <w:lang w:val="en-US"/>
         </w:rPr>
         <w:br/>
+      </w:r>
+    </w:p>
+    <w:p>
+      <w:pPr>
+        <w:rPr>
+          <w:lang w:val="en-US"/>
+        </w:rPr>
+      </w:pPr>
+      <w:r>
+        <w:rPr>
+          <w:lang w:val="en-US"/>
+        </w:rPr>
+        <w:t xml:space="preserve">For the testing of site we can use host file and create a record for the website domain name </w:t>
       </w:r>
     </w:p>
     <w:p>
@@ -1383,6 +2011,28 @@
             <w:lang w:val="en-US"/>
           </w:rPr>
           <w:t>https://www.digitalocean.com/community/tutorials/how-to-install-the-apache-web-server-on-centos-7</w:t>
+        </w:r>
+      </w:hyperlink>
+      <w:r>
+        <w:rPr>
+          <w:lang w:val="en-US"/>
+        </w:rPr>
+        <w:t xml:space="preserve"> </w:t>
+      </w:r>
+    </w:p>
+    <w:p>
+      <w:pPr>
+        <w:rPr>
+          <w:lang w:val="en-US"/>
+        </w:rPr>
+      </w:pPr>
+      <w:hyperlink r:id="rId6" w:history="1">
+        <w:r>
+          <w:rPr>
+            <w:rStyle w:val="Hyperlink"/>
+            <w:lang w:val="en-US"/>
+          </w:rPr>
+          <w:t>https://www.mysysadmintips.com/linux/servers/586-host-multiple-websites-on-apache-in-centos</w:t>
         </w:r>
       </w:hyperlink>
       <w:r>

</xml_diff>